<commit_message>
Added warning messages to sift
</commit_message>
<xml_diff>
--- a/Documentation/tools_readme_v1_4.docx
+++ b/Documentation/tools_readme_v1_4.docx
@@ -9866,8 +9866,6 @@
         </w:rPr>
         <w:t>:</w:t>
       </w:r>
-      <w:bookmarkStart w:id="0" w:name="_GoBack"/>
-      <w:bookmarkEnd w:id="0"/>
     </w:p>
     <w:p>
       <w:pPr>
@@ -12074,6 +12072,40 @@
           <w:rFonts w:ascii="Arial Narrow" w:hAnsi="Arial Narrow"/>
         </w:rPr>
         <w:t xml:space="preserve"> inputs are not yet fully supported </w:t>
+      </w:r>
+    </w:p>
+    <w:p>
+      <w:pPr>
+        <w:pStyle w:val="ListParagraph"/>
+        <w:widowControl w:val="0"/>
+        <w:numPr>
+          <w:ilvl w:val="0"/>
+          <w:numId w:val="3"/>
+        </w:numPr>
+        <w:autoSpaceDE w:val="0"/>
+        <w:autoSpaceDN w:val="0"/>
+        <w:adjustRightInd w:val="0"/>
+        <w:spacing w:after="240"/>
+        <w:jc w:val="both"/>
+        <w:rPr>
+          <w:rFonts w:ascii="Arial Narrow" w:hAnsi="Arial Narrow" w:cs="Arial"/>
+          <w:sz w:val="32"/>
+          <w:szCs w:val="32"/>
+        </w:rPr>
+      </w:pPr>
+      <w:r>
+        <w:rPr>
+          <w:rFonts w:ascii="Arial Narrow" w:hAnsi="Arial Narrow"/>
+        </w:rPr>
+        <w:t>Occasionally, the GUI will stop rescaling the windows properly or appear as an all-white screen—re-opening the file usually resets the component to proper f</w:t>
+      </w:r>
+      <w:bookmarkStart w:id="0" w:name="_GoBack"/>
+      <w:bookmarkEnd w:id="0"/>
+      <w:r>
+        <w:rPr>
+          <w:rFonts w:ascii="Arial Narrow" w:hAnsi="Arial Narrow"/>
+        </w:rPr>
+        <w:t>unctionality</w:t>
       </w:r>
     </w:p>
     <w:p>
@@ -14822,7 +14854,7 @@
             <w:sz w:val="22"/>
             <w:szCs w:val="22"/>
           </w:rPr>
-          <w:t>28</w:t>
+          <w:t>29</w:t>
         </w:r>
         <w:r>
           <w:rPr>
@@ -14886,21 +14918,21 @@
         <v:path o:extrusionok="f" gradientshapeok="t" o:connecttype="rect"/>
         <o:lock v:ext="edit" aspectratio="t"/>
       </v:shapetype>
-      <v:shape id="_x0000_i1116" type="#_x0000_t75" style="width:18.8pt;height:18.8pt;visibility:visible" o:bullet="t">
+      <v:shape id="_x0000_i1119" type="#_x0000_t75" style="width:18.25pt;height:18.25pt;visibility:visible" o:bullet="t">
         <v:imagedata r:id="rId1" o:title="sift1"/>
       </v:shape>
     </w:pict>
   </w:numPicBullet>
   <w:numPicBullet w:numPicBulletId="1">
     <w:pict>
-      <v:shape id="_x0000_i1117" type="#_x0000_t75" style="width:18.8pt;height:18.8pt;visibility:visible;mso-wrap-style:square" o:bullet="t">
+      <v:shape id="_x0000_i1120" type="#_x0000_t75" style="width:18.25pt;height:18.25pt;visibility:visible;mso-wrap-style:square" o:bullet="t">
         <v:imagedata r:id="rId2" o:title="Effects1"/>
       </v:shape>
     </w:pict>
   </w:numPicBullet>
   <w:numPicBullet w:numPicBulletId="2">
     <w:pict>
-      <v:shape id="_x0000_i1118" type="#_x0000_t75" style="width:18.25pt;height:18.25pt;visibility:visible;mso-wrap-style:square" o:bullet="t">
+      <v:shape id="_x0000_i1121" type="#_x0000_t75" style="width:18.25pt;height:18.25pt;visibility:visible;mso-wrap-style:square" o:bullet="t">
         <v:imagedata r:id="rId3" o:title="Tilde"/>
       </v:shape>
     </w:pict>
@@ -16215,7 +16247,7 @@
 </file>
 
 <file path=customXml/itemProps1.xml><?xml version="1.0" encoding="utf-8"?>
-<ds:datastoreItem xmlns:ds="http://schemas.openxmlformats.org/officeDocument/2006/customXml" ds:itemID="{B9047ADA-2C56-46E3-AD13-C2737A5C40B1}">
+<ds:datastoreItem xmlns:ds="http://schemas.openxmlformats.org/officeDocument/2006/customXml" ds:itemID="{F612C6AE-F635-47BF-BD50-B241133AABC8}">
   <ds:schemaRefs>
     <ds:schemaRef ds:uri="http://schemas.openxmlformats.org/officeDocument/2006/bibliography"/>
   </ds:schemaRefs>

</xml_diff>

<commit_message>
Updated diversity icon, readme
</commit_message>
<xml_diff>
--- a/Documentation/tools_readme_v1_4.docx
+++ b/Documentation/tools_readme_v1_4.docx
@@ -9227,10 +9227,81 @@
         <w:rPr>
           <w:rFonts w:ascii="Arial Narrow" w:hAnsi="Arial Narrow" w:cs="Arial"/>
           <w:b/>
+          <w:noProof/>
           <w:sz w:val="28"/>
           <w:szCs w:val="28"/>
         </w:rPr>
         <w:lastRenderedPageBreak/>
+        <w:drawing>
+          <wp:anchor distT="0" distB="0" distL="114300" distR="114300" simplePos="0" relativeHeight="251683840" behindDoc="0" locked="0" layoutInCell="1" allowOverlap="1">
+            <wp:simplePos x="0" y="0"/>
+            <wp:positionH relativeFrom="margin">
+              <wp:align>left</wp:align>
+            </wp:positionH>
+            <wp:positionV relativeFrom="paragraph">
+              <wp:posOffset>-20012</wp:posOffset>
+            </wp:positionV>
+            <wp:extent cx="233045" cy="233045"/>
+            <wp:effectExtent l="0" t="0" r="0" b="0"/>
+            <wp:wrapNone/>
+            <wp:docPr id="31" name="Picture 31"/>
+            <wp:cNvGraphicFramePr>
+              <a:graphicFrameLocks xmlns:a="http://schemas.openxmlformats.org/drawingml/2006/main" noChangeAspect="1"/>
+            </wp:cNvGraphicFramePr>
+            <a:graphic xmlns:a="http://schemas.openxmlformats.org/drawingml/2006/main">
+              <a:graphicData uri="http://schemas.openxmlformats.org/drawingml/2006/picture">
+                <pic:pic xmlns:pic="http://schemas.openxmlformats.org/drawingml/2006/picture">
+                  <pic:nvPicPr>
+                    <pic:cNvPr id="0" name="Picture 10"/>
+                    <pic:cNvPicPr>
+                      <a:picLocks noChangeAspect="1" noChangeArrowheads="1"/>
+                    </pic:cNvPicPr>
+                  </pic:nvPicPr>
+                  <pic:blipFill>
+                    <a:blip r:embed="rId31">
+                      <a:extLst>
+                        <a:ext uri="{28A0092B-C50C-407E-A947-70E740481C1C}">
+                          <a14:useLocalDpi xmlns:a14="http://schemas.microsoft.com/office/drawing/2010/main" val="0"/>
+                        </a:ext>
+                      </a:extLst>
+                    </a:blip>
+                    <a:srcRect/>
+                    <a:stretch>
+                      <a:fillRect/>
+                    </a:stretch>
+                  </pic:blipFill>
+                  <pic:spPr bwMode="auto">
+                    <a:xfrm>
+                      <a:off x="0" y="0"/>
+                      <a:ext cx="233045" cy="233045"/>
+                    </a:xfrm>
+                    <a:prstGeom prst="rect">
+                      <a:avLst/>
+                    </a:prstGeom>
+                    <a:noFill/>
+                    <a:ln>
+                      <a:noFill/>
+                    </a:ln>
+                  </pic:spPr>
+                </pic:pic>
+              </a:graphicData>
+            </a:graphic>
+            <wp14:sizeRelH relativeFrom="page">
+              <wp14:pctWidth>0</wp14:pctWidth>
+            </wp14:sizeRelH>
+            <wp14:sizeRelV relativeFrom="page">
+              <wp14:pctHeight>0</wp14:pctHeight>
+            </wp14:sizeRelV>
+          </wp:anchor>
+        </w:drawing>
+      </w:r>
+      <w:r>
+        <w:rPr>
+          <w:rFonts w:ascii="Arial Narrow" w:hAnsi="Arial Narrow" w:cs="Arial"/>
+          <w:b/>
+          <w:sz w:val="28"/>
+          <w:szCs w:val="28"/>
+        </w:rPr>
         <w:t xml:space="preserve">        Diversity</w:t>
       </w:r>
     </w:p>
@@ -9319,7 +9390,7 @@
                     </pic:cNvPicPr>
                   </pic:nvPicPr>
                   <pic:blipFill>
-                    <a:blip r:embed="rId31">
+                    <a:blip r:embed="rId32">
                       <a:extLst>
                         <a:ext uri="{28A0092B-C50C-407E-A947-70E740481C1C}">
                           <a14:useLocalDpi xmlns:a14="http://schemas.microsoft.com/office/drawing/2010/main" val="0"/>
@@ -9376,7 +9447,7 @@
                     </pic:cNvPicPr>
                   </pic:nvPicPr>
                   <pic:blipFill>
-                    <a:blip r:embed="rId32">
+                    <a:blip r:embed="rId33">
                       <a:extLst>
                         <a:ext uri="{28A0092B-C50C-407E-A947-70E740481C1C}">
                           <a14:useLocalDpi xmlns:a14="http://schemas.microsoft.com/office/drawing/2010/main" val="0"/>
@@ -10321,7 +10392,7 @@
                     </pic:cNvPicPr>
                   </pic:nvPicPr>
                   <pic:blipFill>
-                    <a:blip r:embed="rId33">
+                    <a:blip r:embed="rId34">
                       <a:extLst>
                         <a:ext uri="{28A0092B-C50C-407E-A947-70E740481C1C}">
                           <a14:useLocalDpi xmlns:a14="http://schemas.microsoft.com/office/drawing/2010/main" val="0"/>
@@ -10493,7 +10564,7 @@
         </w:rPr>
         <w:t xml:space="preserve"> file can be found here:  </w:t>
       </w:r>
-      <w:hyperlink r:id="rId34" w:history="1">
+      <w:hyperlink r:id="rId35" w:history="1">
         <w:r>
           <w:rPr>
             <w:rStyle w:val="Hyperlink"/>
@@ -10518,7 +10589,7 @@
         </w:rPr>
         <w:t xml:space="preserve">Under “Binaries”, click to download </w:t>
       </w:r>
-      <w:hyperlink r:id="rId35" w:history="1">
+      <w:hyperlink r:id="rId36" w:history="1">
         <w:r>
           <w:rPr>
             <w:rStyle w:val="Hyperlink"/>
@@ -10578,7 +10649,7 @@
                     </pic:cNvPicPr>
                   </pic:nvPicPr>
                   <pic:blipFill>
-                    <a:blip r:embed="rId36">
+                    <a:blip r:embed="rId37">
                       <a:extLst>
                         <a:ext uri="{28A0092B-C50C-407E-A947-70E740481C1C}">
                           <a14:useLocalDpi xmlns:a14="http://schemas.microsoft.com/office/drawing/2010/main" val="0"/>
@@ -11040,6 +11111,16 @@
         </w:rPr>
         <w:t>Outputs:</w:t>
       </w:r>
+      <w:r>
+        <w:rPr>
+          <w:rFonts w:ascii="Arial Narrow" w:hAnsi="Arial Narrow" w:cs="Arial"/>
+          <w:b/>
+          <w:noProof/>
+          <w:sz w:val="28"/>
+          <w:szCs w:val="28"/>
+        </w:rPr>
+        <w:t xml:space="preserve"> </w:t>
+      </w:r>
     </w:p>
     <w:p>
       <w:pPr>
@@ -11263,10 +11344,81 @@
         <w:rPr>
           <w:rFonts w:ascii="Arial Narrow" w:hAnsi="Arial Narrow" w:cs="Arial"/>
           <w:b/>
+          <w:noProof/>
           <w:sz w:val="28"/>
           <w:szCs w:val="28"/>
         </w:rPr>
         <w:lastRenderedPageBreak/>
+        <w:drawing>
+          <wp:anchor distT="0" distB="0" distL="114300" distR="114300" simplePos="0" relativeHeight="251682816" behindDoc="0" locked="0" layoutInCell="1" allowOverlap="1">
+            <wp:simplePos x="0" y="0"/>
+            <wp:positionH relativeFrom="margin">
+              <wp:align>left</wp:align>
+            </wp:positionH>
+            <wp:positionV relativeFrom="paragraph">
+              <wp:posOffset>2844</wp:posOffset>
+            </wp:positionV>
+            <wp:extent cx="233680" cy="233680"/>
+            <wp:effectExtent l="0" t="0" r="0" b="0"/>
+            <wp:wrapNone/>
+            <wp:docPr id="28" name="Picture 28"/>
+            <wp:cNvGraphicFramePr>
+              <a:graphicFrameLocks xmlns:a="http://schemas.openxmlformats.org/drawingml/2006/main" noChangeAspect="1"/>
+            </wp:cNvGraphicFramePr>
+            <a:graphic xmlns:a="http://schemas.openxmlformats.org/drawingml/2006/main">
+              <a:graphicData uri="http://schemas.openxmlformats.org/drawingml/2006/picture">
+                <pic:pic xmlns:pic="http://schemas.openxmlformats.org/drawingml/2006/picture">
+                  <pic:nvPicPr>
+                    <pic:cNvPr id="0" name="Picture 9"/>
+                    <pic:cNvPicPr>
+                      <a:picLocks noChangeAspect="1" noChangeArrowheads="1"/>
+                    </pic:cNvPicPr>
+                  </pic:nvPicPr>
+                  <pic:blipFill>
+                    <a:blip r:embed="rId38">
+                      <a:extLst>
+                        <a:ext uri="{28A0092B-C50C-407E-A947-70E740481C1C}">
+                          <a14:useLocalDpi xmlns:a14="http://schemas.microsoft.com/office/drawing/2010/main" val="0"/>
+                        </a:ext>
+                      </a:extLst>
+                    </a:blip>
+                    <a:srcRect/>
+                    <a:stretch>
+                      <a:fillRect/>
+                    </a:stretch>
+                  </pic:blipFill>
+                  <pic:spPr bwMode="auto">
+                    <a:xfrm>
+                      <a:off x="0" y="0"/>
+                      <a:ext cx="233680" cy="233680"/>
+                    </a:xfrm>
+                    <a:prstGeom prst="rect">
+                      <a:avLst/>
+                    </a:prstGeom>
+                    <a:noFill/>
+                    <a:ln>
+                      <a:noFill/>
+                    </a:ln>
+                  </pic:spPr>
+                </pic:pic>
+              </a:graphicData>
+            </a:graphic>
+            <wp14:sizeRelH relativeFrom="page">
+              <wp14:pctWidth>0</wp14:pctWidth>
+            </wp14:sizeRelH>
+            <wp14:sizeRelV relativeFrom="page">
+              <wp14:pctHeight>0</wp14:pctHeight>
+            </wp14:sizeRelV>
+          </wp:anchor>
+        </w:drawing>
+      </w:r>
+      <w:r>
+        <w:rPr>
+          <w:rFonts w:ascii="Arial Narrow" w:hAnsi="Arial Narrow" w:cs="Arial"/>
+          <w:b/>
+          <w:sz w:val="28"/>
+          <w:szCs w:val="28"/>
+        </w:rPr>
         <w:t xml:space="preserve">        </w:t>
       </w:r>
       <w:proofErr w:type="spellStart"/>
@@ -11367,7 +11519,7 @@
                     </pic:cNvPicPr>
                   </pic:nvPicPr>
                   <pic:blipFill>
-                    <a:blip r:embed="rId37">
+                    <a:blip r:embed="rId39">
                       <a:extLst>
                         <a:ext uri="{28A0092B-C50C-407E-A947-70E740481C1C}">
                           <a14:useLocalDpi xmlns:a14="http://schemas.microsoft.com/office/drawing/2010/main" val="0"/>
@@ -12097,15 +12249,7 @@
         <w:rPr>
           <w:rFonts w:ascii="Arial Narrow" w:hAnsi="Arial Narrow"/>
         </w:rPr>
-        <w:t>Occasionally, the GUI will stop rescaling the windows properly or appear as an all-white screen—re-opening the file usually resets the component to proper f</w:t>
-      </w:r>
-      <w:bookmarkStart w:id="0" w:name="_GoBack"/>
-      <w:bookmarkEnd w:id="0"/>
-      <w:r>
-        <w:rPr>
-          <w:rFonts w:ascii="Arial Narrow" w:hAnsi="Arial Narrow"/>
-        </w:rPr>
-        <w:t>unctionality</w:t>
+        <w:t>Occasionally, the GUI will stop rescaling the windows properly or appear as an all-white screen—re-opening the file usually resets the component to proper functionality</w:t>
       </w:r>
     </w:p>
     <w:p>
@@ -12159,6 +12303,8 @@
         </w:rPr>
         <w:br w:type="page"/>
       </w:r>
+      <w:bookmarkStart w:id="0" w:name="_GoBack"/>
+      <w:bookmarkEnd w:id="0"/>
     </w:p>
     <w:p>
       <w:pPr>
@@ -12207,7 +12353,7 @@
                     </pic:cNvPicPr>
                   </pic:nvPicPr>
                   <pic:blipFill>
-                    <a:blip r:embed="rId38">
+                    <a:blip r:embed="rId40">
                       <a:extLst>
                         <a:ext uri="{28A0092B-C50C-407E-A947-70E740481C1C}">
                           <a14:useLocalDpi xmlns:a14="http://schemas.microsoft.com/office/drawing/2010/main" val="0"/>
@@ -12521,7 +12667,7 @@
                     </pic:cNvPicPr>
                   </pic:nvPicPr>
                   <pic:blipFill>
-                    <a:blip r:embed="rId39" cstate="print">
+                    <a:blip r:embed="rId41" cstate="print">
                       <a:extLst>
                         <a:ext uri="{28A0092B-C50C-407E-A947-70E740481C1C}">
                           <a14:useLocalDpi xmlns:a14="http://schemas.microsoft.com/office/drawing/2010/main" val="0"/>
@@ -12900,7 +13046,7 @@
                     </pic:cNvPicPr>
                   </pic:nvPicPr>
                   <pic:blipFill>
-                    <a:blip r:embed="rId40">
+                    <a:blip r:embed="rId42">
                       <a:extLst>
                         <a:ext uri="{28A0092B-C50C-407E-A947-70E740481C1C}">
                           <a14:useLocalDpi xmlns:a14="http://schemas.microsoft.com/office/drawing/2010/main" val="0"/>
@@ -13032,7 +13178,7 @@
                     </pic:cNvPicPr>
                   </pic:nvPicPr>
                   <pic:blipFill>
-                    <a:blip r:embed="rId41">
+                    <a:blip r:embed="rId43">
                       <a:extLst>
                         <a:ext uri="{28A0092B-C50C-407E-A947-70E740481C1C}">
                           <a14:useLocalDpi xmlns:a14="http://schemas.microsoft.com/office/drawing/2010/main" val="0"/>
@@ -13831,7 +13977,7 @@
         </w:rPr>
         <w:t>are released under the MIT License (</w:t>
       </w:r>
-      <w:hyperlink r:id="rId42" w:history="1">
+      <w:hyperlink r:id="rId44" w:history="1">
         <w:r>
           <w:rPr>
             <w:rStyle w:val="Hyperlink"/>
@@ -13870,7 +14016,7 @@
         </w:rPr>
         <w:t xml:space="preserve"> LGPLv2 License (</w:t>
       </w:r>
-      <w:hyperlink r:id="rId43" w:history="1">
+      <w:hyperlink r:id="rId45" w:history="1">
         <w:r>
           <w:rPr>
             <w:rStyle w:val="Hyperlink"/>
@@ -13891,7 +14037,7 @@
         </w:rPr>
         <w:t>Tilde is released under the GPLv2 License (</w:t>
       </w:r>
-      <w:hyperlink r:id="rId44" w:history="1">
+      <w:hyperlink r:id="rId46" w:history="1">
         <w:r>
           <w:rPr>
             <w:rStyle w:val="Hyperlink"/>
@@ -13947,7 +14093,7 @@
         </w:rPr>
         <w:t xml:space="preserve">Math.NET: </w:t>
       </w:r>
-      <w:hyperlink r:id="rId45" w:history="1">
+      <w:hyperlink r:id="rId47" w:history="1">
         <w:r>
           <w:rPr>
             <w:rStyle w:val="Hyperlink"/>
@@ -13975,7 +14121,7 @@
         </w:rPr>
         <w:t xml:space="preserve">log4net: </w:t>
       </w:r>
-      <w:hyperlink r:id="rId46" w:history="1">
+      <w:hyperlink r:id="rId48" w:history="1">
         <w:r>
           <w:rPr>
             <w:rStyle w:val="Hyperlink"/>
@@ -14013,7 +14159,7 @@
         </w:rPr>
         <w:t xml:space="preserve">: </w:t>
       </w:r>
-      <w:hyperlink r:id="rId47" w:history="1">
+      <w:hyperlink r:id="rId49" w:history="1">
         <w:r>
           <w:rPr>
             <w:rStyle w:val="Hyperlink"/>
@@ -14041,7 +14187,7 @@
         </w:rPr>
         <w:t xml:space="preserve">Helix Toolkit: </w:t>
       </w:r>
-      <w:hyperlink r:id="rId48" w:history="1">
+      <w:hyperlink r:id="rId50" w:history="1">
         <w:r>
           <w:rPr>
             <w:rStyle w:val="Hyperlink"/>
@@ -14081,7 +14227,7 @@
         </w:rPr>
         <w:t xml:space="preserve"> </w:t>
       </w:r>
-      <w:hyperlink r:id="rId49" w:history="1">
+      <w:hyperlink r:id="rId51" w:history="1">
         <w:r>
           <w:rPr>
             <w:rStyle w:val="Hyperlink"/>
@@ -14126,7 +14272,7 @@
         </w:rPr>
         <w:t xml:space="preserve"> </w:t>
       </w:r>
-      <w:hyperlink r:id="rId50" w:history="1">
+      <w:hyperlink r:id="rId52" w:history="1">
         <w:r>
           <w:rPr>
             <w:rStyle w:val="Hyperlink"/>
@@ -14168,7 +14314,7 @@
         </w:rPr>
         <w:t xml:space="preserve">: </w:t>
       </w:r>
-      <w:hyperlink r:id="rId51" w:history="1">
+      <w:hyperlink r:id="rId53" w:history="1">
         <w:r>
           <w:rPr>
             <w:rStyle w:val="Hyperlink"/>
@@ -14765,7 +14911,7 @@
       </w:r>
     </w:p>
     <w:sectPr>
-      <w:footerReference w:type="default" r:id="rId52"/>
+      <w:footerReference w:type="default" r:id="rId54"/>
       <w:pgSz w:w="12240" w:h="15840"/>
       <w:pgMar w:top="1440" w:right="1440" w:bottom="1440" w:left="1440" w:header="720" w:footer="720" w:gutter="0"/>
       <w:cols w:space="720"/>
@@ -14918,21 +15064,21 @@
         <v:path o:extrusionok="f" gradientshapeok="t" o:connecttype="rect"/>
         <o:lock v:ext="edit" aspectratio="t"/>
       </v:shapetype>
-      <v:shape id="_x0000_i1119" type="#_x0000_t75" style="width:18.25pt;height:18.25pt;visibility:visible" o:bullet="t">
+      <v:shape id="_x0000_i1147" type="#_x0000_t75" style="width:18.25pt;height:18.25pt;visibility:visible" o:bullet="t">
         <v:imagedata r:id="rId1" o:title="sift1"/>
       </v:shape>
     </w:pict>
   </w:numPicBullet>
   <w:numPicBullet w:numPicBulletId="1">
     <w:pict>
-      <v:shape id="_x0000_i1120" type="#_x0000_t75" style="width:18.25pt;height:18.25pt;visibility:visible;mso-wrap-style:square" o:bullet="t">
+      <v:shape id="_x0000_i1148" type="#_x0000_t75" style="width:18.25pt;height:18.25pt;visibility:visible;mso-wrap-style:square" o:bullet="t">
         <v:imagedata r:id="rId2" o:title="Effects1"/>
       </v:shape>
     </w:pict>
   </w:numPicBullet>
   <w:numPicBullet w:numPicBulletId="2">
     <w:pict>
-      <v:shape id="_x0000_i1121" type="#_x0000_t75" style="width:18.25pt;height:18.25pt;visibility:visible;mso-wrap-style:square" o:bullet="t">
+      <v:shape id="_x0000_i1149" type="#_x0000_t75" style="width:18.25pt;height:18.25pt;visibility:visible;mso-wrap-style:square" o:bullet="t">
         <v:imagedata r:id="rId3" o:title="Tilde"/>
       </v:shape>
     </w:pict>
@@ -16247,7 +16393,7 @@
 </file>
 
 <file path=customXml/itemProps1.xml><?xml version="1.0" encoding="utf-8"?>
-<ds:datastoreItem xmlns:ds="http://schemas.openxmlformats.org/officeDocument/2006/customXml" ds:itemID="{F612C6AE-F635-47BF-BD50-B241133AABC8}">
+<ds:datastoreItem xmlns:ds="http://schemas.openxmlformats.org/officeDocument/2006/customXml" ds:itemID="{7B2BEB8C-D487-40C2-BFBD-8D191155F2EE}">
   <ds:schemaRefs>
     <ds:schemaRef ds:uri="http://schemas.openxmlformats.org/officeDocument/2006/bibliography"/>
   </ds:schemaRefs>

</xml_diff>

<commit_message>
Add intermediate file writing
</commit_message>
<xml_diff>
--- a/Documentation/tools_readme_v1_4.docx
+++ b/Documentation/tools_readme_v1_4.docx
@@ -230,7 +230,7 @@
           <w:sz w:val="32"/>
           <w:szCs w:val="32"/>
         </w:rPr>
-        <w:t>August 24</w:t>
+        <w:t>September 20</w:t>
       </w:r>
       <w:r>
         <w:rPr>
@@ -675,25 +675,7 @@
           <w:sz w:val="20"/>
           <w:szCs w:val="20"/>
         </w:rPr>
-        <w:t xml:space="preserve">Brown, N.C., de Oliveira, J.I.F., </w:t>
-      </w:r>
-      <w:proofErr w:type="spellStart"/>
-      <w:r>
-        <w:rPr>
-          <w:rFonts w:ascii="Arial Narrow" w:hAnsi="Arial Narrow" w:cs="Arial"/>
-          <w:sz w:val="20"/>
-          <w:szCs w:val="20"/>
-        </w:rPr>
-        <w:t>Ochsendorf</w:t>
-      </w:r>
-      <w:proofErr w:type="spellEnd"/>
-      <w:r>
-        <w:rPr>
-          <w:rFonts w:ascii="Arial Narrow" w:hAnsi="Arial Narrow" w:cs="Arial"/>
-          <w:sz w:val="20"/>
-          <w:szCs w:val="20"/>
-        </w:rPr>
-        <w:t xml:space="preserve">, J., &amp; Mueller, C. (2016). Early-Stage Integration of Architectural and Structural Performance in a Parametric Multi-Objective Design Tool. </w:t>
+        <w:t xml:space="preserve">Brown, N.C., de Oliveira, J.I.F., Ochsendorf, J., &amp; Mueller, C. (2016). Early-Stage Integration of Architectural and Structural Performance in a Parametric Multi-Objective Design Tool. </w:t>
       </w:r>
       <w:r>
         <w:rPr>
@@ -9325,13 +9307,7 @@
         <w:rPr>
           <w:rFonts w:ascii="Arial Narrow" w:hAnsi="Arial Narrow" w:cs="Arial"/>
         </w:rPr>
-        <w:t xml:space="preserve">This component </w:t>
-      </w:r>
-      <w:r>
-        <w:rPr>
-          <w:rFonts w:ascii="Arial Narrow" w:hAnsi="Arial Narrow" w:cs="Arial"/>
-        </w:rPr>
-        <w:t xml:space="preserve">helps users filter sampled design space results based on objective values, while also generating a reduced, diverse, representative sample of qualified designs.  This process has two steps.  First, the user sets target objectives and acceptability limits for removing unwanted solutions.  Next, the user provides a number of desired representative samples, at which point the component iteratively searches for a set of solutions with a high measured diversity.  Together, </w:t>
+        <w:t xml:space="preserve">This component helps users filter sampled design space results based on objective values, while also generating a reduced, diverse, representative sample of qualified designs.  This process has two steps.  First, the user sets target objectives and acceptability limits for removing unwanted solutions.  Next, the user provides a number of desired representative samples, at which point the component iteratively searches for a set of solutions with a high measured diversity.  Together, </w:t>
       </w:r>
       <w:r>
         <w:rPr>
@@ -9928,14 +9904,7 @@
           <w:rFonts w:ascii="Arial Narrow" w:hAnsi="Arial Narrow" w:cs="Arial"/>
           <w:b/>
         </w:rPr>
-        <w:t>Outputs</w:t>
-      </w:r>
-      <w:r>
-        <w:rPr>
-          <w:rFonts w:ascii="Arial Narrow" w:hAnsi="Arial Narrow" w:cs="Arial"/>
-          <w:b/>
-        </w:rPr>
-        <w:t>:</w:t>
+        <w:t>Outputs:</w:t>
       </w:r>
     </w:p>
     <w:p>
@@ -10086,14 +10055,7 @@
           <w:rFonts w:ascii="Arial Narrow" w:hAnsi="Arial Narrow" w:cs="Arial"/>
           <w:b/>
         </w:rPr>
-        <w:t xml:space="preserve">Diversity of </w:t>
-      </w:r>
-      <w:r>
-        <w:rPr>
-          <w:rFonts w:ascii="Arial Narrow" w:hAnsi="Arial Narrow" w:cs="Arial"/>
-          <w:b/>
-        </w:rPr>
-        <w:t>Culled (</w:t>
+        <w:t>Diversity of Culled (</w:t>
       </w:r>
       <w:proofErr w:type="spellStart"/>
       <w:r>
@@ -10101,14 +10063,7 @@
           <w:rFonts w:ascii="Arial Narrow" w:hAnsi="Arial Narrow" w:cs="Arial"/>
           <w:b/>
         </w:rPr>
-        <w:t>Culled</w:t>
-      </w:r>
-      <w:r>
-        <w:rPr>
-          <w:rFonts w:ascii="Arial Narrow" w:hAnsi="Arial Narrow" w:cs="Arial"/>
-          <w:b/>
-        </w:rPr>
-        <w:t>Div</w:t>
+        <w:t>CulledDiv</w:t>
       </w:r>
       <w:proofErr w:type="spellEnd"/>
       <w:r>
@@ -10122,19 +10077,7 @@
         <w:rPr>
           <w:rFonts w:ascii="Arial Narrow" w:hAnsi="Arial Narrow" w:cs="Arial"/>
         </w:rPr>
-        <w:t xml:space="preserve">– The measured diversity of the </w:t>
-      </w:r>
-      <w:r>
-        <w:rPr>
-          <w:rFonts w:ascii="Arial Narrow" w:hAnsi="Arial Narrow" w:cs="Arial"/>
-        </w:rPr>
-        <w:t xml:space="preserve">culled, representative, diverse </w:t>
-      </w:r>
-      <w:r>
-        <w:rPr>
-          <w:rFonts w:ascii="Arial Narrow" w:hAnsi="Arial Narrow" w:cs="Arial"/>
-        </w:rPr>
-        <w:t xml:space="preserve">set. </w:t>
+        <w:t xml:space="preserve">– The measured diversity of the culled, representative, diverse set. </w:t>
       </w:r>
     </w:p>
     <w:p>
@@ -10157,14 +10100,7 @@
           <w:rFonts w:ascii="Arial Narrow" w:hAnsi="Arial Narrow" w:cs="Arial"/>
           <w:b/>
         </w:rPr>
-        <w:t>Culled</w:t>
-      </w:r>
-      <w:r>
-        <w:rPr>
-          <w:rFonts w:ascii="Arial Narrow" w:hAnsi="Arial Narrow" w:cs="Arial"/>
-          <w:b/>
-        </w:rPr>
-        <w:t>Ind</w:t>
+        <w:t>CulledInd</w:t>
       </w:r>
       <w:proofErr w:type="spellEnd"/>
       <w:r>
@@ -10178,19 +10114,7 @@
         <w:rPr>
           <w:rFonts w:ascii="Arial Narrow" w:hAnsi="Arial Narrow" w:cs="Arial"/>
         </w:rPr>
-        <w:t xml:space="preserve">The </w:t>
-      </w:r>
-      <w:r>
-        <w:rPr>
-          <w:rFonts w:ascii="Arial Narrow" w:hAnsi="Arial Narrow" w:cs="Arial"/>
-        </w:rPr>
-        <w:t>indices of culled</w:t>
-      </w:r>
-      <w:r>
-        <w:rPr>
-          <w:rFonts w:ascii="Arial Narrow" w:hAnsi="Arial Narrow" w:cs="Arial"/>
-        </w:rPr>
-        <w:t xml:space="preserve"> solutions with respect to the original set.</w:t>
+        <w:t>The indices of culled solutions with respect to the original set.</w:t>
       </w:r>
     </w:p>
     <w:p>
@@ -10236,19 +10160,7 @@
         <w:rPr>
           <w:rFonts w:ascii="Arial Narrow" w:hAnsi="Arial Narrow" w:cs="Arial"/>
         </w:rPr>
-        <w:t xml:space="preserve">The variable </w:t>
-      </w:r>
-      <w:r>
-        <w:rPr>
-          <w:rFonts w:ascii="Arial Narrow" w:hAnsi="Arial Narrow" w:cs="Arial"/>
-        </w:rPr>
-        <w:t>settings for each culled</w:t>
-      </w:r>
-      <w:r>
-        <w:rPr>
-          <w:rFonts w:ascii="Arial Narrow" w:hAnsi="Arial Narrow" w:cs="Arial"/>
-        </w:rPr>
-        <w:t xml:space="preserve"> solution, in a nested list.</w:t>
+        <w:t>The variable settings for each culled solution, in a nested list.</w:t>
       </w:r>
     </w:p>
     <w:p>
@@ -10328,6 +10240,15 @@
         </w:rPr>
         <w:lastRenderedPageBreak/>
         <w:t>4.1 Optimize</w:t>
+      </w:r>
+      <w:r>
+        <w:rPr>
+          <w:rFonts w:ascii="Arial Narrow" w:hAnsi="Arial Narrow" w:cs="Arial"/>
+          <w:b/>
+          <w:sz w:val="32"/>
+          <w:szCs w:val="32"/>
+        </w:rPr>
+        <w:t xml:space="preserve"> – Component</w:t>
       </w:r>
       <w:r>
         <w:rPr>
@@ -11588,8 +11509,101 @@
           <w:rFonts w:ascii="Arial Narrow" w:hAnsi="Arial Narrow" w:cs="Arial"/>
           <w:b/>
         </w:rPr>
-        <w:t>Objectives (O</w:t>
-      </w:r>
+        <w:t>Objectives (O)</w:t>
+      </w:r>
+      <w:r>
+        <w:rPr>
+          <w:rFonts w:ascii="Arial Narrow" w:hAnsi="Arial Narrow" w:cs="Arial"/>
+          <w:b/>
+        </w:rPr>
+        <w:t xml:space="preserve"> –</w:t>
+      </w:r>
+      <w:r>
+        <w:rPr>
+          <w:rFonts w:ascii="Arial Narrow" w:hAnsi="Arial Narrow" w:cs="Arial"/>
+        </w:rPr>
+        <w:t xml:space="preserve"> Takes in any number of numerical objectives as a list, which can be generated by simulations or other calculations in Grasshopper.  Stepper is multi-objective, while Radical only works for a single-objective problem.  If multiple objectives are added, the tool will remind you that only Stepper can be used in this situation.</w:t>
+      </w:r>
+    </w:p>
+    <w:p>
+      <w:pPr>
+        <w:jc w:val="both"/>
+        <w:rPr>
+          <w:rFonts w:ascii="Arial Narrow" w:hAnsi="Arial Narrow" w:cs="Arial"/>
+        </w:rPr>
+      </w:pPr>
+    </w:p>
+    <w:p>
+      <w:pPr>
+        <w:jc w:val="both"/>
+        <w:rPr>
+          <w:rFonts w:ascii="Arial Narrow" w:hAnsi="Arial Narrow" w:cs="Arial"/>
+        </w:rPr>
+      </w:pPr>
+      <w:r>
+        <w:rPr>
+          <w:rFonts w:ascii="Arial Narrow" w:hAnsi="Arial Narrow" w:cs="Arial"/>
+          <w:b/>
+        </w:rPr>
+        <w:t>Constraints (C)</w:t>
+      </w:r>
+      <w:r>
+        <w:rPr>
+          <w:rFonts w:ascii="Arial Narrow" w:hAnsi="Arial Narrow" w:cs="Arial"/>
+          <w:b/>
+        </w:rPr>
+        <w:t xml:space="preserve"> –</w:t>
+      </w:r>
+      <w:r>
+        <w:rPr>
+          <w:rFonts w:ascii="Arial Narrow" w:hAnsi="Arial Narrow" w:cs="Arial"/>
+        </w:rPr>
+        <w:t xml:space="preserve"> </w:t>
+      </w:r>
+      <w:r>
+        <w:rPr>
+          <w:rFonts w:ascii="Arial Narrow" w:hAnsi="Arial Narrow" w:cs="Arial"/>
+        </w:rPr>
+        <w:t xml:space="preserve">Reads in a list of numerical values that can act as constraints while using Radical.  After a number is plugged into the constraint input, the user can use the Radical interface to assign whether the constraint values should be greater than, equal to, or less than a </w:t>
+      </w:r>
+      <w:r>
+        <w:rPr>
+          <w:rFonts w:ascii="Arial Narrow" w:hAnsi="Arial Narrow" w:cs="Arial"/>
+        </w:rPr>
+        <w:t>provided bound.  The presence of constraints will limit which optimization algorithms can be used in Radical.  Stepper cannot work directly with constraints—users must manage them manually during exploration.</w:t>
+      </w:r>
+    </w:p>
+    <w:p>
+      <w:pPr>
+        <w:jc w:val="both"/>
+        <w:rPr>
+          <w:rFonts w:ascii="Arial Narrow" w:hAnsi="Arial Narrow" w:cs="Arial"/>
+        </w:rPr>
+      </w:pPr>
+    </w:p>
+    <w:p>
+      <w:pPr>
+        <w:jc w:val="both"/>
+        <w:rPr>
+          <w:rFonts w:ascii="Arial Narrow" w:hAnsi="Arial Narrow" w:cs="Arial"/>
+        </w:rPr>
+      </w:pPr>
+      <w:r>
+        <w:rPr>
+          <w:rFonts w:ascii="Arial Narrow" w:hAnsi="Arial Narrow" w:cs="Arial"/>
+          <w:b/>
+        </w:rPr>
+        <w:t>Numerical Optimization Variables (</w:t>
+      </w:r>
+      <w:proofErr w:type="spellStart"/>
+      <w:r>
+        <w:rPr>
+          <w:rFonts w:ascii="Arial Narrow" w:hAnsi="Arial Narrow" w:cs="Arial"/>
+          <w:b/>
+        </w:rPr>
+        <w:t>numVar</w:t>
+      </w:r>
+      <w:proofErr w:type="spellEnd"/>
       <w:r>
         <w:rPr>
           <w:rFonts w:ascii="Arial Narrow" w:hAnsi="Arial Narrow" w:cs="Arial"/>
@@ -11608,45 +11622,61 @@
         <w:rPr>
           <w:rFonts w:ascii="Arial Narrow" w:hAnsi="Arial Narrow" w:cs="Arial"/>
         </w:rPr>
-        <w:t xml:space="preserve"> Takes in any number of numerical objectives as a list, which can be generated by simulations or other calculations in Grasshopper.  Stepper is multi-objective, while Radical only works for a single-objective problem.  If multiple objectives are added, the tool will remind you that only Stepper can be used in this situation.</w:t>
-      </w:r>
-    </w:p>
-    <w:p>
-      <w:pPr>
-        <w:jc w:val="both"/>
-        <w:rPr>
-          <w:rFonts w:ascii="Arial Narrow" w:hAnsi="Arial Narrow" w:cs="Arial"/>
-        </w:rPr>
-      </w:pPr>
-    </w:p>
-    <w:p>
-      <w:pPr>
-        <w:jc w:val="both"/>
-        <w:rPr>
-          <w:rFonts w:ascii="Arial Narrow" w:hAnsi="Arial Narrow" w:cs="Arial"/>
-        </w:rPr>
-      </w:pPr>
-      <w:r>
-        <w:rPr>
-          <w:rFonts w:ascii="Arial Narrow" w:hAnsi="Arial Narrow" w:cs="Arial"/>
-          <w:b/>
-        </w:rPr>
-        <w:t>Constraints</w:t>
-      </w:r>
-      <w:r>
-        <w:rPr>
-          <w:rFonts w:ascii="Arial Narrow" w:hAnsi="Arial Narrow" w:cs="Arial"/>
-          <w:b/>
-        </w:rPr>
-        <w:t xml:space="preserve"> (</w:t>
-      </w:r>
-      <w:r>
-        <w:rPr>
-          <w:rFonts w:ascii="Arial Narrow" w:hAnsi="Arial Narrow" w:cs="Arial"/>
-          <w:b/>
-        </w:rPr>
-        <w:t>C</w:t>
-      </w:r>
+        <w:t xml:space="preserve"> </w:t>
+      </w:r>
+      <w:r>
+        <w:rPr>
+          <w:rFonts w:ascii="Arial Narrow" w:hAnsi="Arial Narrow" w:cs="Arial"/>
+        </w:rPr>
+        <w:t xml:space="preserve">Takes in a list of sliders that are used for optimization.  The bounds and values of these sliders can be adjusted within the </w:t>
+      </w:r>
+      <w:proofErr w:type="spellStart"/>
+      <w:r>
+        <w:rPr>
+          <w:rFonts w:ascii="Arial Narrow" w:hAnsi="Arial Narrow" w:cs="Arial"/>
+        </w:rPr>
+        <w:t>DSOpt</w:t>
+      </w:r>
+      <w:proofErr w:type="spellEnd"/>
+      <w:r>
+        <w:rPr>
+          <w:rFonts w:ascii="Arial Narrow" w:hAnsi="Arial Narrow" w:cs="Arial"/>
+        </w:rPr>
+        <w:t xml:space="preserve"> interface, and they can be made active or inactive.</w:t>
+      </w:r>
+    </w:p>
+    <w:p>
+      <w:pPr>
+        <w:jc w:val="both"/>
+        <w:rPr>
+          <w:rFonts w:ascii="Arial Narrow" w:hAnsi="Arial Narrow" w:cs="Arial"/>
+        </w:rPr>
+      </w:pPr>
+    </w:p>
+    <w:p>
+      <w:pPr>
+        <w:jc w:val="both"/>
+        <w:rPr>
+          <w:rFonts w:ascii="Arial Narrow" w:hAnsi="Arial Narrow" w:cs="Arial"/>
+        </w:rPr>
+      </w:pPr>
+      <w:r>
+        <w:rPr>
+          <w:rFonts w:ascii="Arial Narrow" w:hAnsi="Arial Narrow" w:cs="Arial"/>
+          <w:b/>
+        </w:rPr>
+        <w:lastRenderedPageBreak/>
+        <w:t>Surface Optimization Variables (</w:t>
+      </w:r>
+      <w:proofErr w:type="spellStart"/>
+      <w:r>
+        <w:rPr>
+          <w:rFonts w:ascii="Arial Narrow" w:hAnsi="Arial Narrow" w:cs="Arial"/>
+          <w:b/>
+        </w:rPr>
+        <w:t>srfVar</w:t>
+      </w:r>
+      <w:proofErr w:type="spellEnd"/>
       <w:r>
         <w:rPr>
           <w:rFonts w:ascii="Arial Narrow" w:hAnsi="Arial Narrow" w:cs="Arial"/>
@@ -11671,56 +11701,89 @@
         <w:rPr>
           <w:rFonts w:ascii="Arial Narrow" w:hAnsi="Arial Narrow" w:cs="Arial"/>
         </w:rPr>
-        <w:t xml:space="preserve">Reads in a list of numerical values that can act as constraints while using Radical.  After a number is plugged into the constraint input, the user can use the Radical interface to assign whether the constraint values should be greater than, equal to, or less than a </w:t>
-      </w:r>
-      <w:r>
-        <w:rPr>
-          <w:rFonts w:ascii="Arial Narrow" w:hAnsi="Arial Narrow" w:cs="Arial"/>
-        </w:rPr>
-        <w:t>provided bound.  The presence of constraints will limit which optimization algorithms can be used in Radical.  Stepper cannot work directly with constraints—users must manage them manually during exploration.</w:t>
-      </w:r>
-    </w:p>
-    <w:p>
-      <w:pPr>
-        <w:jc w:val="both"/>
-        <w:rPr>
-          <w:rFonts w:ascii="Arial Narrow" w:hAnsi="Arial Narrow" w:cs="Arial"/>
-        </w:rPr>
-      </w:pPr>
-    </w:p>
-    <w:p>
-      <w:pPr>
-        <w:jc w:val="both"/>
-        <w:rPr>
-          <w:rFonts w:ascii="Arial Narrow" w:hAnsi="Arial Narrow" w:cs="Arial"/>
-        </w:rPr>
-      </w:pPr>
-      <w:r>
-        <w:rPr>
-          <w:rFonts w:ascii="Arial Narrow" w:hAnsi="Arial Narrow" w:cs="Arial"/>
-          <w:b/>
-        </w:rPr>
-        <w:t xml:space="preserve">Numerical Optimization Variables </w:t>
-      </w:r>
-      <w:r>
-        <w:rPr>
-          <w:rFonts w:ascii="Arial Narrow" w:hAnsi="Arial Narrow" w:cs="Arial"/>
-          <w:b/>
-        </w:rPr>
-        <w:t>(</w:t>
+        <w:t xml:space="preserve">Takes in surfaces directly from Grasshopper, at which point </w:t>
       </w:r>
       <w:proofErr w:type="spellStart"/>
       <w:r>
         <w:rPr>
           <w:rFonts w:ascii="Arial Narrow" w:hAnsi="Arial Narrow" w:cs="Arial"/>
-          <w:b/>
-        </w:rPr>
-        <w:t>numVar</w:t>
+        </w:rPr>
+        <w:t>DSOpt</w:t>
       </w:r>
       <w:proofErr w:type="spellEnd"/>
       <w:r>
         <w:rPr>
           <w:rFonts w:ascii="Arial Narrow" w:hAnsi="Arial Narrow" w:cs="Arial"/>
+        </w:rPr>
+        <w:t xml:space="preserve"> extracts the U and V parameters of the surfaces and turns the</w:t>
+      </w:r>
+      <w:r>
+        <w:rPr>
+          <w:rFonts w:ascii="Arial Narrow" w:hAnsi="Arial Narrow" w:cs="Arial"/>
+        </w:rPr>
+        <w:t>m into variables.  When working with surfaces</w:t>
+      </w:r>
+      <w:r>
+        <w:rPr>
+          <w:rFonts w:ascii="Arial Narrow" w:hAnsi="Arial Narrow" w:cs="Arial"/>
+        </w:rPr>
+        <w:t xml:space="preserve">, the user can set </w:t>
+      </w:r>
+      <w:r>
+        <w:rPr>
+          <w:rFonts w:ascii="Arial Narrow" w:hAnsi="Arial Narrow" w:cs="Arial"/>
+        </w:rPr>
+        <w:t>X</w:t>
+      </w:r>
+      <w:proofErr w:type="gramStart"/>
+      <w:r>
+        <w:rPr>
+          <w:rFonts w:ascii="Arial Narrow" w:hAnsi="Arial Narrow" w:cs="Arial"/>
+        </w:rPr>
+        <w:t>,Y</w:t>
+      </w:r>
+      <w:proofErr w:type="gramEnd"/>
+      <w:r>
+        <w:rPr>
+          <w:rFonts w:ascii="Arial Narrow" w:hAnsi="Arial Narrow" w:cs="Arial"/>
+        </w:rPr>
+        <w:t xml:space="preserve">, and Z values and bounds for the movement of each control point.  Control points can be toggled on (part of the optimization) or off (remaining static) either individually, or by direction (as in, turning all of the “X” variables off).  When conducting the optimization, the upstream connection from the surface to other Grasshopper components is broken, so that the final result will be stored in the original Surface container. </w:t>
+      </w:r>
+    </w:p>
+    <w:p>
+      <w:pPr>
+        <w:jc w:val="both"/>
+        <w:rPr>
+          <w:rFonts w:ascii="Arial Narrow" w:hAnsi="Arial Narrow" w:cs="Arial"/>
+        </w:rPr>
+      </w:pPr>
+    </w:p>
+    <w:p>
+      <w:pPr>
+        <w:jc w:val="both"/>
+        <w:rPr>
+          <w:rFonts w:ascii="Arial Narrow" w:hAnsi="Arial Narrow" w:cs="Arial"/>
+        </w:rPr>
+      </w:pPr>
+      <w:r>
+        <w:rPr>
+          <w:rFonts w:ascii="Arial Narrow" w:hAnsi="Arial Narrow" w:cs="Arial"/>
+          <w:b/>
+        </w:rPr>
+        <w:t>Curve Optimization Variables (</w:t>
+      </w:r>
+      <w:proofErr w:type="spellStart"/>
+      <w:r>
+        <w:rPr>
+          <w:rFonts w:ascii="Arial Narrow" w:hAnsi="Arial Narrow" w:cs="Arial"/>
+          <w:b/>
+        </w:rPr>
+        <w:t>crvVar</w:t>
+      </w:r>
+      <w:proofErr w:type="spellEnd"/>
+      <w:r>
+        <w:rPr>
+          <w:rFonts w:ascii="Arial Narrow" w:hAnsi="Arial Narrow" w:cs="Arial"/>
           <w:b/>
         </w:rPr>
         <w:t>)</w:t>
@@ -11742,52 +11805,99 @@
         <w:rPr>
           <w:rFonts w:ascii="Arial Narrow" w:hAnsi="Arial Narrow" w:cs="Arial"/>
         </w:rPr>
-        <w:t xml:space="preserve">Takes in a list of sliders that are used for optimization.  The bounds and values of these sliders can be adjusted within the </w:t>
+        <w:t>Similar to the Surface optimization variables, but for curves.</w:t>
+      </w:r>
+    </w:p>
+    <w:p>
+      <w:pPr>
+        <w:jc w:val="both"/>
+        <w:rPr>
+          <w:rFonts w:ascii="Arial Narrow" w:hAnsi="Arial Narrow" w:cs="Arial"/>
+        </w:rPr>
+      </w:pPr>
+    </w:p>
+    <w:p>
+      <w:pPr>
+        <w:jc w:val="both"/>
+        <w:rPr>
+          <w:rFonts w:ascii="Arial Narrow" w:hAnsi="Arial Narrow" w:cs="Arial"/>
+          <w:b/>
+        </w:rPr>
+      </w:pPr>
+      <w:r>
+        <w:rPr>
+          <w:rFonts w:ascii="Arial Narrow" w:hAnsi="Arial Narrow" w:cs="Arial"/>
+          <w:b/>
+        </w:rPr>
+        <w:t>Outputs:</w:t>
+      </w:r>
+    </w:p>
+    <w:p>
+      <w:pPr>
+        <w:jc w:val="both"/>
+        <w:rPr>
+          <w:rFonts w:ascii="Arial Narrow" w:hAnsi="Arial Narrow" w:cs="Arial"/>
+        </w:rPr>
+      </w:pPr>
+    </w:p>
+    <w:p>
+      <w:pPr>
+        <w:jc w:val="both"/>
+        <w:rPr>
+          <w:rFonts w:ascii="Arial Narrow" w:hAnsi="Arial Narrow" w:cs="Arial"/>
+        </w:rPr>
+      </w:pPr>
+      <w:r>
+        <w:rPr>
+          <w:rFonts w:ascii="Arial Narrow" w:hAnsi="Arial Narrow" w:cs="Arial"/>
+          <w:b/>
+        </w:rPr>
+        <w:t>Objective Value History (</w:t>
       </w:r>
       <w:proofErr w:type="spellStart"/>
       <w:r>
         <w:rPr>
           <w:rFonts w:ascii="Arial Narrow" w:hAnsi="Arial Narrow" w:cs="Arial"/>
-        </w:rPr>
-        <w:t>DSOpt</w:t>
+          <w:b/>
+        </w:rPr>
+        <w:t>Obj</w:t>
       </w:r>
       <w:proofErr w:type="spellEnd"/>
       <w:r>
         <w:rPr>
           <w:rFonts w:ascii="Arial Narrow" w:hAnsi="Arial Narrow" w:cs="Arial"/>
-        </w:rPr>
-        <w:t xml:space="preserve"> interface, and they can be made active or inactive.</w:t>
-      </w:r>
-    </w:p>
-    <w:p>
-      <w:pPr>
-        <w:jc w:val="both"/>
-        <w:rPr>
-          <w:rFonts w:ascii="Arial Narrow" w:hAnsi="Arial Narrow" w:cs="Arial"/>
-        </w:rPr>
-      </w:pPr>
-    </w:p>
-    <w:p>
-      <w:pPr>
-        <w:jc w:val="both"/>
-        <w:rPr>
-          <w:rFonts w:ascii="Arial Narrow" w:hAnsi="Arial Narrow" w:cs="Arial"/>
-        </w:rPr>
-      </w:pPr>
-      <w:r>
-        <w:rPr>
-          <w:rFonts w:ascii="Arial Narrow" w:hAnsi="Arial Narrow" w:cs="Arial"/>
-          <w:b/>
-        </w:rPr>
-        <w:lastRenderedPageBreak/>
-        <w:t>Surface</w:t>
-      </w:r>
-      <w:r>
-        <w:rPr>
-          <w:rFonts w:ascii="Arial Narrow" w:hAnsi="Arial Narrow" w:cs="Arial"/>
-          <w:b/>
-        </w:rPr>
-        <w:t xml:space="preserve"> Optimization Variables (</w:t>
+          <w:b/>
+        </w:rPr>
+        <w:t xml:space="preserve">) – </w:t>
+      </w:r>
+      <w:r>
+        <w:rPr>
+          <w:rFonts w:ascii="Arial Narrow" w:hAnsi="Arial Narrow" w:cs="Arial"/>
+        </w:rPr>
+        <w:t>A nested list of each objective step taken during exploration with Stepper.</w:t>
+      </w:r>
+    </w:p>
+    <w:p>
+      <w:pPr>
+        <w:jc w:val="both"/>
+        <w:rPr>
+          <w:rFonts w:ascii="Arial Narrow" w:hAnsi="Arial Narrow" w:cs="Arial"/>
+        </w:rPr>
+      </w:pPr>
+    </w:p>
+    <w:p>
+      <w:pPr>
+        <w:jc w:val="both"/>
+        <w:rPr>
+          <w:rFonts w:ascii="Arial Narrow" w:hAnsi="Arial Narrow" w:cs="Arial"/>
+        </w:rPr>
+      </w:pPr>
+      <w:r>
+        <w:rPr>
+          <w:rFonts w:ascii="Arial Narrow" w:hAnsi="Arial Narrow" w:cs="Arial"/>
+          <w:b/>
+        </w:rPr>
+        <w:t>Variable Value History (</w:t>
       </w:r>
       <w:proofErr w:type="spellStart"/>
       <w:r>
@@ -11795,7 +11905,7 @@
           <w:rFonts w:ascii="Arial Narrow" w:hAnsi="Arial Narrow" w:cs="Arial"/>
           <w:b/>
         </w:rPr>
-        <w:t>srfVar</w:t>
+        <w:t>Var</w:t>
       </w:r>
       <w:proofErr w:type="spellEnd"/>
       <w:r>
@@ -11803,277 +11913,13 @@
           <w:rFonts w:ascii="Arial Narrow" w:hAnsi="Arial Narrow" w:cs="Arial"/>
           <w:b/>
         </w:rPr>
-        <w:t>)</w:t>
-      </w:r>
-      <w:r>
-        <w:rPr>
-          <w:rFonts w:ascii="Arial Narrow" w:hAnsi="Arial Narrow" w:cs="Arial"/>
-          <w:b/>
-        </w:rPr>
-        <w:t xml:space="preserve"> –</w:t>
-      </w:r>
-      <w:r>
-        <w:rPr>
-          <w:rFonts w:ascii="Arial Narrow" w:hAnsi="Arial Narrow" w:cs="Arial"/>
-        </w:rPr>
-        <w:t xml:space="preserve"> </w:t>
-      </w:r>
-      <w:r>
-        <w:rPr>
-          <w:rFonts w:ascii="Arial Narrow" w:hAnsi="Arial Narrow" w:cs="Arial"/>
-        </w:rPr>
-        <w:t xml:space="preserve">Takes in surfaces directly from Grasshopper, at which point </w:t>
-      </w:r>
-      <w:proofErr w:type="spellStart"/>
-      <w:r>
-        <w:rPr>
-          <w:rFonts w:ascii="Arial Narrow" w:hAnsi="Arial Narrow" w:cs="Arial"/>
-        </w:rPr>
-        <w:t>DSOpt</w:t>
-      </w:r>
-      <w:proofErr w:type="spellEnd"/>
-      <w:r>
-        <w:rPr>
-          <w:rFonts w:ascii="Arial Narrow" w:hAnsi="Arial Narrow" w:cs="Arial"/>
-        </w:rPr>
-        <w:t xml:space="preserve"> extracts the U and V parameters of the surfaces and turns the</w:t>
-      </w:r>
-      <w:r>
-        <w:rPr>
-          <w:rFonts w:ascii="Arial Narrow" w:hAnsi="Arial Narrow" w:cs="Arial"/>
-        </w:rPr>
-        <w:t>m into variables.  When working with surfaces</w:t>
-      </w:r>
-      <w:r>
-        <w:rPr>
-          <w:rFonts w:ascii="Arial Narrow" w:hAnsi="Arial Narrow" w:cs="Arial"/>
-        </w:rPr>
-        <w:t xml:space="preserve">, the user can set </w:t>
-      </w:r>
-      <w:r>
-        <w:rPr>
-          <w:rFonts w:ascii="Arial Narrow" w:hAnsi="Arial Narrow" w:cs="Arial"/>
-        </w:rPr>
-        <w:t>X</w:t>
-      </w:r>
-      <w:proofErr w:type="gramStart"/>
-      <w:r>
-        <w:rPr>
-          <w:rFonts w:ascii="Arial Narrow" w:hAnsi="Arial Narrow" w:cs="Arial"/>
-        </w:rPr>
-        <w:t>,Y</w:t>
-      </w:r>
-      <w:proofErr w:type="gramEnd"/>
-      <w:r>
-        <w:rPr>
-          <w:rFonts w:ascii="Arial Narrow" w:hAnsi="Arial Narrow" w:cs="Arial"/>
-        </w:rPr>
-        <w:t xml:space="preserve">, and Z values and bounds for the movement of each control point.  Control points can be toggled on (part of the optimization) or off (remaining static) either individually, or by direction (as in, turning all of the “X” variables off).  When conducting the optimization, the upstream connection from the surface to other Grasshopper components is broken, so that the final result will be stored in the original Surface container. </w:t>
-      </w:r>
-    </w:p>
-    <w:p>
-      <w:pPr>
-        <w:jc w:val="both"/>
-        <w:rPr>
-          <w:rFonts w:ascii="Arial Narrow" w:hAnsi="Arial Narrow" w:cs="Arial"/>
-        </w:rPr>
-      </w:pPr>
-    </w:p>
-    <w:p>
-      <w:pPr>
-        <w:jc w:val="both"/>
-        <w:rPr>
-          <w:rFonts w:ascii="Arial Narrow" w:hAnsi="Arial Narrow" w:cs="Arial"/>
-        </w:rPr>
-      </w:pPr>
-      <w:r>
-        <w:rPr>
-          <w:rFonts w:ascii="Arial Narrow" w:hAnsi="Arial Narrow" w:cs="Arial"/>
-          <w:b/>
-        </w:rPr>
-        <w:t>Curv</w:t>
-      </w:r>
-      <w:r>
-        <w:rPr>
-          <w:rFonts w:ascii="Arial Narrow" w:hAnsi="Arial Narrow" w:cs="Arial"/>
-          <w:b/>
-        </w:rPr>
-        <w:t>e Optimization Variables (</w:t>
-      </w:r>
-      <w:proofErr w:type="spellStart"/>
-      <w:r>
-        <w:rPr>
-          <w:rFonts w:ascii="Arial Narrow" w:hAnsi="Arial Narrow" w:cs="Arial"/>
-          <w:b/>
-        </w:rPr>
-        <w:t>crv</w:t>
-      </w:r>
-      <w:r>
-        <w:rPr>
-          <w:rFonts w:ascii="Arial Narrow" w:hAnsi="Arial Narrow" w:cs="Arial"/>
-          <w:b/>
-        </w:rPr>
-        <w:t>Var</w:t>
-      </w:r>
-      <w:proofErr w:type="spellEnd"/>
-      <w:r>
-        <w:rPr>
-          <w:rFonts w:ascii="Arial Narrow" w:hAnsi="Arial Narrow" w:cs="Arial"/>
-          <w:b/>
-        </w:rPr>
-        <w:t>)</w:t>
-      </w:r>
-      <w:r>
-        <w:rPr>
-          <w:rFonts w:ascii="Arial Narrow" w:hAnsi="Arial Narrow" w:cs="Arial"/>
-          <w:b/>
-        </w:rPr>
-        <w:t xml:space="preserve"> –</w:t>
-      </w:r>
-      <w:r>
-        <w:rPr>
-          <w:rFonts w:ascii="Arial Narrow" w:hAnsi="Arial Narrow" w:cs="Arial"/>
-        </w:rPr>
-        <w:t xml:space="preserve"> </w:t>
-      </w:r>
-      <w:r>
-        <w:rPr>
-          <w:rFonts w:ascii="Arial Narrow" w:hAnsi="Arial Narrow" w:cs="Arial"/>
-        </w:rPr>
-        <w:t>Similar to the Surface optimization variables, but for curves.</w:t>
-      </w:r>
-    </w:p>
-    <w:p>
-      <w:pPr>
-        <w:jc w:val="both"/>
-        <w:rPr>
-          <w:rFonts w:ascii="Arial Narrow" w:hAnsi="Arial Narrow" w:cs="Arial"/>
-        </w:rPr>
-      </w:pPr>
-    </w:p>
-    <w:p>
-      <w:pPr>
-        <w:jc w:val="both"/>
-        <w:rPr>
-          <w:rFonts w:ascii="Arial Narrow" w:hAnsi="Arial Narrow" w:cs="Arial"/>
-          <w:b/>
-        </w:rPr>
-      </w:pPr>
-      <w:r>
-        <w:rPr>
-          <w:rFonts w:ascii="Arial Narrow" w:hAnsi="Arial Narrow" w:cs="Arial"/>
-          <w:b/>
-        </w:rPr>
-        <w:t>Outputs</w:t>
-      </w:r>
-      <w:r>
-        <w:rPr>
-          <w:rFonts w:ascii="Arial Narrow" w:hAnsi="Arial Narrow" w:cs="Arial"/>
-          <w:b/>
-        </w:rPr>
-        <w:t>:</w:t>
-      </w:r>
-    </w:p>
-    <w:p>
-      <w:pPr>
-        <w:jc w:val="both"/>
-        <w:rPr>
-          <w:rFonts w:ascii="Arial Narrow" w:hAnsi="Arial Narrow" w:cs="Arial"/>
-        </w:rPr>
-      </w:pPr>
-    </w:p>
-    <w:p>
-      <w:pPr>
-        <w:jc w:val="both"/>
-        <w:rPr>
-          <w:rFonts w:ascii="Arial Narrow" w:hAnsi="Arial Narrow" w:cs="Arial"/>
-        </w:rPr>
-      </w:pPr>
-      <w:r>
-        <w:rPr>
-          <w:rFonts w:ascii="Arial Narrow" w:hAnsi="Arial Narrow" w:cs="Arial"/>
-          <w:b/>
-        </w:rPr>
-        <w:t>Objective Value History (</w:t>
-      </w:r>
-      <w:proofErr w:type="spellStart"/>
-      <w:r>
-        <w:rPr>
-          <w:rFonts w:ascii="Arial Narrow" w:hAnsi="Arial Narrow" w:cs="Arial"/>
-          <w:b/>
-        </w:rPr>
-        <w:t>Obj</w:t>
-      </w:r>
-      <w:proofErr w:type="spellEnd"/>
-      <w:r>
-        <w:rPr>
-          <w:rFonts w:ascii="Arial Narrow" w:hAnsi="Arial Narrow" w:cs="Arial"/>
-          <w:b/>
-        </w:rPr>
         <w:t xml:space="preserve">) – </w:t>
       </w:r>
       <w:r>
         <w:rPr>
           <w:rFonts w:ascii="Arial Narrow" w:hAnsi="Arial Narrow" w:cs="Arial"/>
         </w:rPr>
-        <w:t>A nested list of each objective step taken during exploration with Stepper.</w:t>
-      </w:r>
-    </w:p>
-    <w:p>
-      <w:pPr>
-        <w:jc w:val="both"/>
-        <w:rPr>
-          <w:rFonts w:ascii="Arial Narrow" w:hAnsi="Arial Narrow" w:cs="Arial"/>
-        </w:rPr>
-      </w:pPr>
-    </w:p>
-    <w:p>
-      <w:pPr>
-        <w:jc w:val="both"/>
-        <w:rPr>
-          <w:rFonts w:ascii="Arial Narrow" w:hAnsi="Arial Narrow" w:cs="Arial"/>
-        </w:rPr>
-      </w:pPr>
-      <w:r>
-        <w:rPr>
-          <w:rFonts w:ascii="Arial Narrow" w:hAnsi="Arial Narrow" w:cs="Arial"/>
-          <w:b/>
-        </w:rPr>
-        <w:t>Variable Value History (</w:t>
-      </w:r>
-      <w:proofErr w:type="spellStart"/>
-      <w:r>
-        <w:rPr>
-          <w:rFonts w:ascii="Arial Narrow" w:hAnsi="Arial Narrow" w:cs="Arial"/>
-          <w:b/>
-        </w:rPr>
-        <w:t>Var</w:t>
-      </w:r>
-      <w:proofErr w:type="spellEnd"/>
-      <w:r>
-        <w:rPr>
-          <w:rFonts w:ascii="Arial Narrow" w:hAnsi="Arial Narrow" w:cs="Arial"/>
-          <w:b/>
-        </w:rPr>
-        <w:t xml:space="preserve">) – </w:t>
-      </w:r>
-      <w:r>
-        <w:rPr>
-          <w:rFonts w:ascii="Arial Narrow" w:hAnsi="Arial Narrow" w:cs="Arial"/>
-        </w:rPr>
-        <w:t xml:space="preserve">A </w:t>
-      </w:r>
-      <w:r>
-        <w:rPr>
-          <w:rFonts w:ascii="Arial Narrow" w:hAnsi="Arial Narrow" w:cs="Arial"/>
-        </w:rPr>
-        <w:t>nested list of each variable</w:t>
-      </w:r>
-      <w:r>
-        <w:rPr>
-          <w:rFonts w:ascii="Arial Narrow" w:hAnsi="Arial Narrow" w:cs="Arial"/>
-        </w:rPr>
-        <w:t xml:space="preserve"> step taken during exploration with Stepper.</w:t>
+        <w:t>A nested list of each variable step taken during exploration with Stepper.</w:t>
       </w:r>
     </w:p>
     <w:p>
@@ -12303,8 +12149,6 @@
         </w:rPr>
         <w:br w:type="page"/>
       </w:r>
-      <w:bookmarkStart w:id="0" w:name="_GoBack"/>
-      <w:bookmarkEnd w:id="0"/>
     </w:p>
     <w:p>
       <w:pPr>
@@ -14339,6 +14183,26 @@
     </w:p>
     <w:p>
       <w:pPr>
+        <w:spacing w:after="160" w:line="259" w:lineRule="auto"/>
+        <w:rPr>
+          <w:rFonts w:ascii="Arial Narrow" w:hAnsi="Arial Narrow" w:cs="Arial"/>
+          <w:b/>
+          <w:sz w:val="32"/>
+          <w:szCs w:val="32"/>
+        </w:rPr>
+      </w:pPr>
+      <w:r>
+        <w:rPr>
+          <w:rFonts w:ascii="Arial Narrow" w:hAnsi="Arial Narrow" w:cs="Arial"/>
+          <w:b/>
+          <w:sz w:val="32"/>
+          <w:szCs w:val="32"/>
+        </w:rPr>
+        <w:br w:type="page"/>
+      </w:r>
+    </w:p>
+    <w:p>
+      <w:pPr>
         <w:widowControl w:val="0"/>
         <w:autoSpaceDE w:val="0"/>
         <w:autoSpaceDN w:val="0"/>
@@ -14352,6 +14216,8 @@
           <w:szCs w:val="32"/>
         </w:rPr>
       </w:pPr>
+      <w:bookmarkStart w:id="0" w:name="_GoBack"/>
+      <w:bookmarkEnd w:id="0"/>
       <w:r>
         <w:rPr>
           <w:rFonts w:ascii="Arial Narrow" w:hAnsi="Arial Narrow" w:cs="Arial"/>
@@ -14359,6 +14225,7 @@
           <w:sz w:val="32"/>
           <w:szCs w:val="32"/>
         </w:rPr>
+        <w:lastRenderedPageBreak/>
         <w:t>7</w:t>
       </w:r>
       <w:r>
@@ -14479,25 +14346,7 @@
           <w:sz w:val="20"/>
           <w:szCs w:val="20"/>
         </w:rPr>
-        <w:t xml:space="preserve">Brown, N.C., de Oliveira, J.I.F., </w:t>
-      </w:r>
-      <w:proofErr w:type="spellStart"/>
-      <w:r>
-        <w:rPr>
-          <w:rFonts w:ascii="Arial Narrow" w:hAnsi="Arial Narrow" w:cs="Arial"/>
-          <w:sz w:val="20"/>
-          <w:szCs w:val="20"/>
-        </w:rPr>
-        <w:t>Ochsendorf</w:t>
-      </w:r>
-      <w:proofErr w:type="spellEnd"/>
-      <w:r>
-        <w:rPr>
-          <w:rFonts w:ascii="Arial Narrow" w:hAnsi="Arial Narrow" w:cs="Arial"/>
-          <w:sz w:val="20"/>
-          <w:szCs w:val="20"/>
-        </w:rPr>
-        <w:t xml:space="preserve">, J., &amp; Mueller, C. (2016). Early-Stage Integration of Architectural and Structural Performance in a Parametric Multi-Objective Design Tool. Proceedings of the 3rd International Conference on Structures and Architecture, </w:t>
+        <w:t xml:space="preserve">Brown, N.C., de Oliveira, J.I.F., Ochsendorf, J., &amp; Mueller, C. (2016). Early-Stage Integration of Architectural and Structural Performance in a Parametric Multi-Objective Design Tool. Proceedings of the 3rd International Conference on Structures and Architecture, </w:t>
       </w:r>
       <w:proofErr w:type="spellStart"/>
       <w:r>
@@ -14701,7 +14550,6 @@
           <w:sz w:val="20"/>
           <w:szCs w:val="20"/>
         </w:rPr>
-        <w:lastRenderedPageBreak/>
         <w:t>Durillo</w:t>
       </w:r>
       <w:proofErr w:type="spellEnd"/>
@@ -15064,21 +14912,21 @@
         <v:path o:extrusionok="f" gradientshapeok="t" o:connecttype="rect"/>
         <o:lock v:ext="edit" aspectratio="t"/>
       </v:shapetype>
-      <v:shape id="_x0000_i1147" type="#_x0000_t75" style="width:18.25pt;height:18.25pt;visibility:visible" o:bullet="t">
+      <v:shape id="_x0000_i1029" type="#_x0000_t75" style="width:18pt;height:18pt;visibility:visible" o:bullet="t">
         <v:imagedata r:id="rId1" o:title="sift1"/>
       </v:shape>
     </w:pict>
   </w:numPicBullet>
   <w:numPicBullet w:numPicBulletId="1">
     <w:pict>
-      <v:shape id="_x0000_i1148" type="#_x0000_t75" style="width:18.25pt;height:18.25pt;visibility:visible;mso-wrap-style:square" o:bullet="t">
+      <v:shape id="_x0000_i1030" type="#_x0000_t75" style="width:18pt;height:18pt;visibility:visible;mso-wrap-style:square" o:bullet="t">
         <v:imagedata r:id="rId2" o:title="Effects1"/>
       </v:shape>
     </w:pict>
   </w:numPicBullet>
   <w:numPicBullet w:numPicBulletId="2">
     <w:pict>
-      <v:shape id="_x0000_i1149" type="#_x0000_t75" style="width:18.25pt;height:18.25pt;visibility:visible;mso-wrap-style:square" o:bullet="t">
+      <v:shape id="_x0000_i1031" type="#_x0000_t75" style="width:18pt;height:18pt;visibility:visible;mso-wrap-style:square" o:bullet="t">
         <v:imagedata r:id="rId3" o:title="Tilde"/>
       </v:shape>
     </w:pict>
@@ -16393,7 +16241,7 @@
 </file>
 
 <file path=customXml/itemProps1.xml><?xml version="1.0" encoding="utf-8"?>
-<ds:datastoreItem xmlns:ds="http://schemas.openxmlformats.org/officeDocument/2006/customXml" ds:itemID="{7B2BEB8C-D487-40C2-BFBD-8D191155F2EE}">
+<ds:datastoreItem xmlns:ds="http://schemas.openxmlformats.org/officeDocument/2006/customXml" ds:itemID="{21D1589E-D793-4651-834A-8AAD332155CF}">
   <ds:schemaRefs>
     <ds:schemaRef ds:uri="http://schemas.openxmlformats.org/officeDocument/2006/bibliography"/>
   </ds:schemaRefs>

</xml_diff>